<commit_message>
Updated The Doc A Little
</commit_message>
<xml_diff>
--- a/Functionalities.docx
+++ b/Functionalities.docx
@@ -44,18 +44,21 @@
         <w:t xml:space="preserve"> </w:t>
       </w:r>
       <w:r>
-        <w:t>/view {</w:t>
-      </w:r>
-      <w:proofErr w:type="spellStart"/>
-      <w:r>
-        <w:t>deck_name</w:t>
-      </w:r>
-      <w:proofErr w:type="spellEnd"/>
-      <w:r>
-        <w:t>}</w:t>
+        <w:t>/view {deck_name}</w:t>
       </w:r>
       <w:r>
         <w:t xml:space="preserve"> </w:t>
+      </w:r>
+    </w:p>
+    <w:p>
+      <w:pPr>
+        <w:numPr>
+          <w:ilvl w:val="2"/>
+          <w:numId w:val="1"/>
+        </w:numPr>
+      </w:pPr>
+      <w:r>
+        <w:t>Deck list will need to be delimited by a special character that is not present on Magic Cards so the one I am going to choose is { . We can change it later I am just saying I am using it for documentation</w:t>
       </w:r>
     </w:p>
     <w:p>
@@ -130,15 +133,7 @@
         <w:t xml:space="preserve"> </w:t>
       </w:r>
       <w:r>
-        <w:t xml:space="preserve">- Use </w:t>
-      </w:r>
-      <w:proofErr w:type="spellStart"/>
-      <w:r>
-        <w:t>scryfall</w:t>
-      </w:r>
-      <w:proofErr w:type="spellEnd"/>
-      <w:r>
-        <w:t xml:space="preserve"> randomization method. ?random in API call</w:t>
+        <w:t>- Use scryfall randomization method. ?random in API call</w:t>
       </w:r>
     </w:p>
     <w:p>
@@ -160,11 +155,7 @@
         </w:numPr>
       </w:pPr>
       <w:r>
-        <w:t>/</w:t>
-      </w:r>
-      <w:proofErr w:type="spellStart"/>
-      <w:r>
-        <w:t>com</w:t>
+        <w:t>/com</w:t>
       </w:r>
       <w:r>
         <w:t>_</w:t>
@@ -172,7 +163,6 @@
       <w:r>
         <w:t>idea</w:t>
       </w:r>
-      <w:proofErr w:type="spellEnd"/>
       <w:r>
         <w:t xml:space="preserve"> – This will allow a user to input a color combo. i.e. Enter WB for white + black</w:t>
       </w:r>
@@ -324,6 +314,7 @@
         </w:numPr>
       </w:pPr>
       <w:r>
+        <w:lastRenderedPageBreak/>
         <w:t>Generate a random card and get the image and name from the Scryfall API and return those</w:t>
       </w:r>
     </w:p>
@@ -348,7 +339,6 @@
         </w:numPr>
       </w:pPr>
       <w:r>
-        <w:lastRenderedPageBreak/>
         <w:t>Call the Scryfall API based on constraints and return name/image of a random possible commander</w:t>
       </w:r>
     </w:p>

</xml_diff>